<commit_message>
Update 45K211_09 - Product backlog.docx
</commit_message>
<xml_diff>
--- a/45K211_09 - Product backlog.docx
+++ b/45K211_09 - Product backlog.docx
@@ -5880,7 +5880,7 @@
     <w:tbl>
       <w:tblPr>
         <w:tblStyle w:val="TableGrid"/>
-        <w:tblW w:w="0" w:type="auto"/>
+        <w:tblW w:w="9487" w:type="dxa"/>
         <w:tblLayout w:type="fixed"/>
         <w:tblLook w:val="06A0" w:firstRow="1" w:lastRow="0" w:firstColumn="1" w:lastColumn="0" w:noHBand="1" w:noVBand="1"/>
       </w:tblPr>
@@ -6098,7 +6098,7 @@
             <w:pPr>
               <w:jc w:val="center"/>
               <w:rPr>
-                <w:rFonts w:ascii="Times New Roman" w:hAnsi="Times New Roman" w:cs="Times New Roman"/>
+                <w:rFonts w:ascii="Times New Roman" w:eastAsia="Times New Roman" w:hAnsi="Times New Roman" w:cs="Times New Roman"/>
               </w:rPr>
             </w:pPr>
             <w:r>
@@ -6124,39 +6124,12 @@
           <w:p>
             <w:pPr>
               <w:jc w:val="center"/>
-              <w:rPr>
-                <w:rFonts w:ascii="Times New Roman" w:hAnsi="Times New Roman" w:cs="Times New Roman"/>
-              </w:rPr>
-            </w:pPr>
-            <w:r>
               <w:rPr>
                 <w:rFonts w:ascii="Times New Roman" w:eastAsia="Times New Roman" w:hAnsi="Times New Roman" w:cs="Times New Roman"/>
                 <w:color w:val="000000" w:themeColor="text1"/>
                 <w:sz w:val="24"/>
                 <w:szCs w:val="24"/>
               </w:rPr>
-              <w:t>Khách hàng</w:t>
-            </w:r>
-          </w:p>
-        </w:tc>
-        <w:tc>
-          <w:tcPr>
-            <w:tcW w:w="2355" w:type="dxa"/>
-            <w:tcBorders>
-              <w:top w:val="single" w:sz="6" w:space="0" w:color="000000" w:themeColor="text1"/>
-              <w:left w:val="single" w:sz="6" w:space="0" w:color="000000" w:themeColor="text1"/>
-              <w:bottom w:val="single" w:sz="6" w:space="0" w:color="000000" w:themeColor="text1"/>
-              <w:right w:val="single" w:sz="6" w:space="0" w:color="000000" w:themeColor="text1"/>
-            </w:tcBorders>
-            <w:shd w:val="clear" w:color="auto" w:fill="FFFFFF" w:themeFill="background1"/>
-            <w:vAlign w:val="center"/>
-          </w:tcPr>
-          <w:p>
-            <w:pPr>
-              <w:jc w:val="center"/>
-              <w:rPr>
-                <w:rFonts w:ascii="Times New Roman" w:hAnsi="Times New Roman" w:cs="Times New Roman"/>
-              </w:rPr>
             </w:pPr>
             <w:r>
               <w:rPr>
@@ -6165,6 +6138,204 @@
                 <w:sz w:val="24"/>
                 <w:szCs w:val="24"/>
               </w:rPr>
+              <w:t>Khách hàng</w:t>
+            </w:r>
+          </w:p>
+        </w:tc>
+        <w:tc>
+          <w:tcPr>
+            <w:tcW w:w="2355" w:type="dxa"/>
+            <w:tcBorders>
+              <w:top w:val="single" w:sz="6" w:space="0" w:color="000000" w:themeColor="text1"/>
+              <w:left w:val="single" w:sz="6" w:space="0" w:color="000000" w:themeColor="text1"/>
+              <w:bottom w:val="single" w:sz="6" w:space="0" w:color="000000" w:themeColor="text1"/>
+              <w:right w:val="single" w:sz="6" w:space="0" w:color="000000" w:themeColor="text1"/>
+            </w:tcBorders>
+            <w:shd w:val="clear" w:color="auto" w:fill="FFFFFF" w:themeFill="background1"/>
+            <w:vAlign w:val="center"/>
+          </w:tcPr>
+          <w:p>
+            <w:pPr>
+              <w:jc w:val="center"/>
+              <w:rPr>
+                <w:rFonts w:ascii="Times New Roman" w:eastAsia="Times New Roman" w:hAnsi="Times New Roman" w:cs="Times New Roman"/>
+                <w:color w:val="000000" w:themeColor="text1"/>
+                <w:sz w:val="24"/>
+                <w:szCs w:val="24"/>
+              </w:rPr>
+            </w:pPr>
+            <w:r>
+              <w:rPr>
+                <w:rFonts w:ascii="Times New Roman" w:eastAsia="Times New Roman" w:hAnsi="Times New Roman" w:cs="Times New Roman"/>
+                <w:color w:val="000000" w:themeColor="text1"/>
+                <w:sz w:val="24"/>
+                <w:szCs w:val="24"/>
+              </w:rPr>
+              <w:t>Tạo tài khoản</w:t>
+            </w:r>
+          </w:p>
+        </w:tc>
+        <w:tc>
+          <w:tcPr>
+            <w:tcW w:w="3000" w:type="dxa"/>
+            <w:tcBorders>
+              <w:top w:val="single" w:sz="6" w:space="0" w:color="000000" w:themeColor="text1"/>
+              <w:left w:val="single" w:sz="6" w:space="0" w:color="000000" w:themeColor="text1"/>
+              <w:bottom w:val="single" w:sz="6" w:space="0" w:color="000000" w:themeColor="text1"/>
+              <w:right w:val="single" w:sz="6" w:space="0" w:color="000000" w:themeColor="text1"/>
+            </w:tcBorders>
+            <w:vAlign w:val="center"/>
+          </w:tcPr>
+          <w:p>
+            <w:pPr>
+              <w:jc w:val="center"/>
+              <w:rPr>
+                <w:rFonts w:ascii="Times New Roman" w:eastAsia="Times New Roman" w:hAnsi="Times New Roman" w:cs="Times New Roman"/>
+                <w:color w:val="000000" w:themeColor="text1"/>
+              </w:rPr>
+            </w:pPr>
+            <w:r>
+              <w:rPr>
+                <w:rFonts w:ascii="Times New Roman" w:eastAsia="Times New Roman" w:hAnsi="Times New Roman" w:cs="Times New Roman"/>
+                <w:color w:val="000000" w:themeColor="text1"/>
+              </w:rPr>
+              <w:t>Đăng nhập vào hệ thống</w:t>
+            </w:r>
+          </w:p>
+        </w:tc>
+        <w:tc>
+          <w:tcPr>
+            <w:tcW w:w="1005" w:type="dxa"/>
+            <w:tcBorders>
+              <w:top w:val="single" w:sz="6" w:space="0" w:color="000000" w:themeColor="text1"/>
+              <w:left w:val="single" w:sz="6" w:space="0" w:color="000000" w:themeColor="text1"/>
+              <w:bottom w:val="single" w:sz="6" w:space="0" w:color="000000" w:themeColor="text1"/>
+              <w:right w:val="single" w:sz="6" w:space="0" w:color="000000" w:themeColor="text1"/>
+            </w:tcBorders>
+            <w:shd w:val="clear" w:color="auto" w:fill="FFFFFF" w:themeFill="background1"/>
+            <w:vAlign w:val="center"/>
+          </w:tcPr>
+          <w:p>
+            <w:pPr>
+              <w:rPr>
+                <w:rFonts w:ascii="Times New Roman" w:hAnsi="Times New Roman" w:cs="Times New Roman"/>
+              </w:rPr>
+            </w:pPr>
+            <w:r>
+              <w:rPr>
+                <w:rFonts w:ascii="Times New Roman" w:hAnsi="Times New Roman" w:cs="Times New Roman"/>
+              </w:rPr>
+              <w:t>H</w:t>
+            </w:r>
+          </w:p>
+        </w:tc>
+        <w:tc>
+          <w:tcPr>
+            <w:tcW w:w="802" w:type="dxa"/>
+            <w:tcBorders>
+              <w:top w:val="single" w:sz="6" w:space="0" w:color="000000" w:themeColor="text1"/>
+              <w:left w:val="single" w:sz="6" w:space="0" w:color="000000" w:themeColor="text1"/>
+              <w:bottom w:val="single" w:sz="6" w:space="0" w:color="000000" w:themeColor="text1"/>
+              <w:right w:val="single" w:sz="6" w:space="0" w:color="000000" w:themeColor="text1"/>
+            </w:tcBorders>
+            <w:shd w:val="clear" w:color="auto" w:fill="F39C12"/>
+          </w:tcPr>
+          <w:p>
+            <w:pPr>
+              <w:rPr>
+                <w:rFonts w:ascii="Times New Roman" w:hAnsi="Times New Roman" w:cs="Times New Roman"/>
+              </w:rPr>
+            </w:pPr>
+          </w:p>
+        </w:tc>
+      </w:tr>
+      <w:tr>
+        <w:trPr>
+          <w:trHeight w:val="1275"/>
+        </w:trPr>
+        <w:tc>
+          <w:tcPr>
+            <w:tcW w:w="780" w:type="dxa"/>
+            <w:tcBorders>
+              <w:top w:val="single" w:sz="6" w:space="0" w:color="000000" w:themeColor="text1"/>
+              <w:left w:val="single" w:sz="6" w:space="0" w:color="000000" w:themeColor="text1"/>
+              <w:bottom w:val="single" w:sz="6" w:space="0" w:color="000000" w:themeColor="text1"/>
+              <w:right w:val="single" w:sz="6" w:space="0" w:color="000000" w:themeColor="text1"/>
+            </w:tcBorders>
+            <w:vAlign w:val="center"/>
+          </w:tcPr>
+          <w:p>
+            <w:pPr>
+              <w:jc w:val="center"/>
+              <w:rPr>
+                <w:rFonts w:ascii="Times New Roman" w:hAnsi="Times New Roman" w:cs="Times New Roman"/>
+              </w:rPr>
+            </w:pPr>
+            <w:r>
+              <w:rPr>
+                <w:rFonts w:ascii="Times New Roman" w:eastAsia="Times New Roman" w:hAnsi="Times New Roman" w:cs="Times New Roman"/>
+              </w:rPr>
+              <w:lastRenderedPageBreak/>
+              <w:t>PB02</w:t>
+            </w:r>
+          </w:p>
+        </w:tc>
+        <w:tc>
+          <w:tcPr>
+            <w:tcW w:w="1545" w:type="dxa"/>
+            <w:tcBorders>
+              <w:top w:val="single" w:sz="6" w:space="0" w:color="000000" w:themeColor="text1"/>
+              <w:left w:val="single" w:sz="6" w:space="0" w:color="000000" w:themeColor="text1"/>
+              <w:bottom w:val="single" w:sz="6" w:space="0" w:color="000000" w:themeColor="text1"/>
+              <w:right w:val="single" w:sz="6" w:space="0" w:color="000000" w:themeColor="text1"/>
+            </w:tcBorders>
+            <w:shd w:val="clear" w:color="auto" w:fill="FFFFFF" w:themeFill="background1"/>
+            <w:vAlign w:val="center"/>
+          </w:tcPr>
+          <w:p>
+            <w:pPr>
+              <w:jc w:val="center"/>
+              <w:rPr>
+                <w:rFonts w:ascii="Times New Roman" w:hAnsi="Times New Roman" w:cs="Times New Roman"/>
+              </w:rPr>
+            </w:pPr>
+            <w:r>
+              <w:rPr>
+                <w:rFonts w:ascii="Times New Roman" w:eastAsia="Times New Roman" w:hAnsi="Times New Roman" w:cs="Times New Roman"/>
+                <w:color w:val="000000" w:themeColor="text1"/>
+                <w:sz w:val="24"/>
+                <w:szCs w:val="24"/>
+              </w:rPr>
+              <w:t>Khách hàng</w:t>
+            </w:r>
+          </w:p>
+        </w:tc>
+        <w:tc>
+          <w:tcPr>
+            <w:tcW w:w="2355" w:type="dxa"/>
+            <w:tcBorders>
+              <w:top w:val="single" w:sz="6" w:space="0" w:color="000000" w:themeColor="text1"/>
+              <w:left w:val="single" w:sz="6" w:space="0" w:color="000000" w:themeColor="text1"/>
+              <w:bottom w:val="single" w:sz="6" w:space="0" w:color="000000" w:themeColor="text1"/>
+              <w:right w:val="single" w:sz="6" w:space="0" w:color="000000" w:themeColor="text1"/>
+            </w:tcBorders>
+            <w:shd w:val="clear" w:color="auto" w:fill="FFFFFF" w:themeFill="background1"/>
+            <w:vAlign w:val="center"/>
+          </w:tcPr>
+          <w:p>
+            <w:pPr>
+              <w:jc w:val="center"/>
+              <w:rPr>
+                <w:rFonts w:ascii="Times New Roman" w:hAnsi="Times New Roman" w:cs="Times New Roman"/>
+              </w:rPr>
+            </w:pPr>
+            <w:r>
+              <w:rPr>
+                <w:rFonts w:ascii="Times New Roman" w:eastAsia="Times New Roman" w:hAnsi="Times New Roman" w:cs="Times New Roman"/>
+                <w:color w:val="000000" w:themeColor="text1"/>
+                <w:sz w:val="24"/>
+                <w:szCs w:val="24"/>
+              </w:rPr>
               <w:t>Đăng nhập vào Website</w:t>
             </w:r>
           </w:p>
@@ -6213,6 +6384,12 @@
                 <w:rFonts w:ascii="Times New Roman" w:hAnsi="Times New Roman" w:cs="Times New Roman"/>
               </w:rPr>
             </w:pPr>
+            <w:r>
+              <w:rPr>
+                <w:rFonts w:ascii="Times New Roman" w:hAnsi="Times New Roman" w:cs="Times New Roman"/>
+              </w:rPr>
+              <w:t>H</w:t>
+            </w:r>
             <w:r>
               <w:rPr>
                 <w:rFonts w:ascii="Times New Roman" w:hAnsi="Times New Roman" w:cs="Times New Roman"/>
@@ -6273,8 +6450,7 @@
               <w:rPr>
                 <w:rFonts w:ascii="Times New Roman" w:eastAsia="Times New Roman" w:hAnsi="Times New Roman" w:cs="Times New Roman"/>
               </w:rPr>
-              <w:lastRenderedPageBreak/>
-              <w:t>PB02</w:t>
+              <w:t>PB03</w:t>
             </w:r>
           </w:p>
         </w:tc>
@@ -6389,6 +6565,12 @@
                 <w:rFonts w:ascii="Times New Roman" w:hAnsi="Times New Roman" w:cs="Times New Roman"/>
               </w:rPr>
               <w:br/>
+            </w:r>
+            <w:r>
+              <w:rPr>
+                <w:rFonts w:ascii="Times New Roman" w:hAnsi="Times New Roman" w:cs="Times New Roman"/>
+              </w:rPr>
+              <w:t>H</w:t>
             </w:r>
           </w:p>
         </w:tc>
@@ -6444,7 +6626,7 @@
               <w:rPr>
                 <w:rFonts w:ascii="Times New Roman" w:eastAsia="Times New Roman" w:hAnsi="Times New Roman" w:cs="Times New Roman"/>
               </w:rPr>
-              <w:t>PB03</w:t>
+              <w:t>PB04</w:t>
             </w:r>
           </w:p>
         </w:tc>
@@ -6553,6 +6735,12 @@
                 <w:rFonts w:ascii="Times New Roman" w:hAnsi="Times New Roman" w:cs="Times New Roman"/>
               </w:rPr>
             </w:pPr>
+            <w:r>
+              <w:rPr>
+                <w:rFonts w:ascii="Times New Roman" w:hAnsi="Times New Roman" w:cs="Times New Roman"/>
+              </w:rPr>
+              <w:t>H</w:t>
+            </w:r>
             <w:r>
               <w:rPr>
                 <w:rFonts w:ascii="Times New Roman" w:hAnsi="Times New Roman" w:cs="Times New Roman"/>
@@ -6613,7 +6801,7 @@
               <w:rPr>
                 <w:rFonts w:ascii="Times New Roman" w:eastAsia="Times New Roman" w:hAnsi="Times New Roman" w:cs="Times New Roman"/>
               </w:rPr>
-              <w:t>PB04</w:t>
+              <w:t>PB05</w:t>
             </w:r>
           </w:p>
         </w:tc>
@@ -6727,6 +6915,12 @@
                 <w:rFonts w:ascii="Times New Roman" w:hAnsi="Times New Roman" w:cs="Times New Roman"/>
               </w:rPr>
               <w:br/>
+            </w:r>
+            <w:r>
+              <w:rPr>
+                <w:rFonts w:ascii="Times New Roman" w:hAnsi="Times New Roman" w:cs="Times New Roman"/>
+              </w:rPr>
+              <w:t>H</w:t>
             </w:r>
           </w:p>
         </w:tc>
@@ -6782,7 +6976,7 @@
               <w:rPr>
                 <w:rFonts w:ascii="Times New Roman" w:eastAsia="Times New Roman" w:hAnsi="Times New Roman" w:cs="Times New Roman"/>
               </w:rPr>
-              <w:t>PB05</w:t>
+              <w:t>PB06</w:t>
             </w:r>
           </w:p>
         </w:tc>
@@ -6896,6 +7090,12 @@
                 <w:rFonts w:ascii="Times New Roman" w:hAnsi="Times New Roman" w:cs="Times New Roman"/>
               </w:rPr>
               <w:br/>
+            </w:r>
+            <w:r>
+              <w:rPr>
+                <w:rFonts w:ascii="Times New Roman" w:hAnsi="Times New Roman" w:cs="Times New Roman"/>
+              </w:rPr>
+              <w:t>H</w:t>
             </w:r>
           </w:p>
         </w:tc>
@@ -6951,7 +7151,7 @@
               <w:rPr>
                 <w:rFonts w:ascii="Times New Roman" w:eastAsia="Times New Roman" w:hAnsi="Times New Roman" w:cs="Times New Roman"/>
               </w:rPr>
-              <w:t>PB06</w:t>
+              <w:t>PB07</w:t>
             </w:r>
           </w:p>
         </w:tc>
@@ -7060,6 +7260,12 @@
                 <w:rFonts w:ascii="Times New Roman" w:hAnsi="Times New Roman" w:cs="Times New Roman"/>
               </w:rPr>
             </w:pPr>
+            <w:r>
+              <w:rPr>
+                <w:rFonts w:ascii="Times New Roman" w:hAnsi="Times New Roman" w:cs="Times New Roman"/>
+              </w:rPr>
+              <w:t>H</w:t>
+            </w:r>
             <w:r>
               <w:rPr>
                 <w:rFonts w:ascii="Times New Roman" w:hAnsi="Times New Roman" w:cs="Times New Roman"/>
@@ -7120,7 +7326,7 @@
               <w:rPr>
                 <w:rFonts w:ascii="Times New Roman" w:eastAsia="Times New Roman" w:hAnsi="Times New Roman" w:cs="Times New Roman"/>
               </w:rPr>
-              <w:t>PB07</w:t>
+              <w:t>PB08</w:t>
             </w:r>
           </w:p>
         </w:tc>
@@ -7229,6 +7435,12 @@
                 <w:rFonts w:ascii="Times New Roman" w:hAnsi="Times New Roman" w:cs="Times New Roman"/>
               </w:rPr>
             </w:pPr>
+            <w:r>
+              <w:rPr>
+                <w:rFonts w:ascii="Times New Roman" w:hAnsi="Times New Roman" w:cs="Times New Roman"/>
+              </w:rPr>
+              <w:t>H</w:t>
+            </w:r>
             <w:r>
               <w:rPr>
                 <w:rFonts w:ascii="Times New Roman" w:hAnsi="Times New Roman" w:cs="Times New Roman"/>
@@ -7289,7 +7501,7 @@
               <w:rPr>
                 <w:rFonts w:ascii="Times New Roman" w:eastAsia="Times New Roman" w:hAnsi="Times New Roman" w:cs="Times New Roman"/>
               </w:rPr>
-              <w:t>PB08</w:t>
+              <w:t>PB9</w:t>
             </w:r>
           </w:p>
         </w:tc>
@@ -7398,6 +7610,12 @@
                 <w:rFonts w:ascii="Times New Roman" w:hAnsi="Times New Roman" w:cs="Times New Roman"/>
               </w:rPr>
             </w:pPr>
+            <w:r>
+              <w:rPr>
+                <w:rFonts w:ascii="Times New Roman" w:hAnsi="Times New Roman" w:cs="Times New Roman"/>
+              </w:rPr>
+              <w:t>H</w:t>
+            </w:r>
             <w:r>
               <w:rPr>
                 <w:rFonts w:ascii="Times New Roman" w:hAnsi="Times New Roman" w:cs="Times New Roman"/>
@@ -7458,7 +7676,7 @@
               <w:rPr>
                 <w:rFonts w:ascii="Times New Roman" w:eastAsia="Times New Roman" w:hAnsi="Times New Roman" w:cs="Times New Roman"/>
               </w:rPr>
-              <w:t>PB9</w:t>
+              <w:t>PB10</w:t>
             </w:r>
           </w:p>
         </w:tc>
@@ -7567,6 +7785,12 @@
                 <w:rFonts w:ascii="Times New Roman" w:hAnsi="Times New Roman" w:cs="Times New Roman"/>
               </w:rPr>
             </w:pPr>
+            <w:r>
+              <w:rPr>
+                <w:rFonts w:ascii="Times New Roman" w:hAnsi="Times New Roman" w:cs="Times New Roman"/>
+              </w:rPr>
+              <w:t>H</w:t>
+            </w:r>
             <w:r>
               <w:rPr>
                 <w:rFonts w:ascii="Times New Roman" w:hAnsi="Times New Roman" w:cs="Times New Roman"/>
@@ -7627,7 +7851,7 @@
               <w:rPr>
                 <w:rFonts w:ascii="Times New Roman" w:eastAsia="Times New Roman" w:hAnsi="Times New Roman" w:cs="Times New Roman"/>
               </w:rPr>
-              <w:t>PB10</w:t>
+              <w:t>PB11</w:t>
             </w:r>
           </w:p>
         </w:tc>
@@ -7736,6 +7960,12 @@
                 <w:rFonts w:ascii="Times New Roman" w:hAnsi="Times New Roman" w:cs="Times New Roman"/>
               </w:rPr>
             </w:pPr>
+            <w:r>
+              <w:rPr>
+                <w:rFonts w:ascii="Times New Roman" w:hAnsi="Times New Roman" w:cs="Times New Roman"/>
+              </w:rPr>
+              <w:t>H</w:t>
+            </w:r>
             <w:r>
               <w:rPr>
                 <w:rFonts w:ascii="Times New Roman" w:hAnsi="Times New Roman" w:cs="Times New Roman"/>
@@ -7796,7 +8026,8 @@
               <w:rPr>
                 <w:rFonts w:ascii="Times New Roman" w:eastAsia="Times New Roman" w:hAnsi="Times New Roman" w:cs="Times New Roman"/>
               </w:rPr>
-              <w:t>PB11</w:t>
+              <w:lastRenderedPageBreak/>
+              <w:t>PB12</w:t>
             </w:r>
           </w:p>
         </w:tc>
@@ -7905,6 +8136,12 @@
                 <w:rFonts w:ascii="Times New Roman" w:hAnsi="Times New Roman" w:cs="Times New Roman"/>
               </w:rPr>
             </w:pPr>
+            <w:r>
+              <w:rPr>
+                <w:rFonts w:ascii="Times New Roman" w:hAnsi="Times New Roman" w:cs="Times New Roman"/>
+              </w:rPr>
+              <w:t>L</w:t>
+            </w:r>
             <w:r>
               <w:rPr>
                 <w:rFonts w:ascii="Times New Roman" w:hAnsi="Times New Roman" w:cs="Times New Roman"/>
@@ -7965,8 +8202,7 @@
               <w:rPr>
                 <w:rFonts w:ascii="Times New Roman" w:eastAsia="Times New Roman" w:hAnsi="Times New Roman" w:cs="Times New Roman"/>
               </w:rPr>
-              <w:lastRenderedPageBreak/>
-              <w:t>PB12</w:t>
+              <w:t>PB13</w:t>
             </w:r>
           </w:p>
         </w:tc>
@@ -8075,6 +8311,12 @@
                 <w:rFonts w:ascii="Times New Roman" w:hAnsi="Times New Roman" w:cs="Times New Roman"/>
               </w:rPr>
             </w:pPr>
+            <w:r>
+              <w:rPr>
+                <w:rFonts w:ascii="Times New Roman" w:hAnsi="Times New Roman" w:cs="Times New Roman"/>
+              </w:rPr>
+              <w:t>H</w:t>
+            </w:r>
             <w:r>
               <w:rPr>
                 <w:rFonts w:ascii="Times New Roman" w:hAnsi="Times New Roman" w:cs="Times New Roman"/>
@@ -8135,7 +8377,7 @@
               <w:rPr>
                 <w:rFonts w:ascii="Times New Roman" w:eastAsia="Times New Roman" w:hAnsi="Times New Roman" w:cs="Times New Roman"/>
               </w:rPr>
-              <w:t>PB13</w:t>
+              <w:t>PB14</w:t>
             </w:r>
           </w:p>
         </w:tc>
@@ -8244,6 +8486,12 @@
                 <w:rFonts w:ascii="Times New Roman" w:hAnsi="Times New Roman" w:cs="Times New Roman"/>
               </w:rPr>
             </w:pPr>
+            <w:r>
+              <w:rPr>
+                <w:rFonts w:ascii="Times New Roman" w:hAnsi="Times New Roman" w:cs="Times New Roman"/>
+              </w:rPr>
+              <w:t>H</w:t>
+            </w:r>
             <w:r>
               <w:rPr>
                 <w:rFonts w:ascii="Times New Roman" w:hAnsi="Times New Roman" w:cs="Times New Roman"/>
@@ -8304,7 +8552,7 @@
               <w:rPr>
                 <w:rFonts w:ascii="Times New Roman" w:eastAsia="Times New Roman" w:hAnsi="Times New Roman" w:cs="Times New Roman"/>
               </w:rPr>
-              <w:t>PB14</w:t>
+              <w:t>PB15</w:t>
             </w:r>
           </w:p>
         </w:tc>
@@ -8413,6 +8661,12 @@
                 <w:rFonts w:ascii="Times New Roman" w:hAnsi="Times New Roman" w:cs="Times New Roman"/>
               </w:rPr>
             </w:pPr>
+            <w:r>
+              <w:rPr>
+                <w:rFonts w:ascii="Times New Roman" w:hAnsi="Times New Roman" w:cs="Times New Roman"/>
+              </w:rPr>
+              <w:t>H</w:t>
+            </w:r>
             <w:r>
               <w:rPr>
                 <w:rFonts w:ascii="Times New Roman" w:hAnsi="Times New Roman" w:cs="Times New Roman"/>
@@ -8473,7 +8727,7 @@
               <w:rPr>
                 <w:rFonts w:ascii="Times New Roman" w:eastAsia="Times New Roman" w:hAnsi="Times New Roman" w:cs="Times New Roman"/>
               </w:rPr>
-              <w:t>PB15</w:t>
+              <w:t>PB16</w:t>
             </w:r>
           </w:p>
         </w:tc>
@@ -8582,6 +8836,12 @@
                 <w:rFonts w:ascii="Times New Roman" w:hAnsi="Times New Roman" w:cs="Times New Roman"/>
               </w:rPr>
             </w:pPr>
+            <w:r>
+              <w:rPr>
+                <w:rFonts w:ascii="Times New Roman" w:hAnsi="Times New Roman" w:cs="Times New Roman"/>
+              </w:rPr>
+              <w:t>H</w:t>
+            </w:r>
             <w:r>
               <w:rPr>
                 <w:rFonts w:ascii="Times New Roman" w:hAnsi="Times New Roman" w:cs="Times New Roman"/>
@@ -8642,7 +8902,7 @@
               <w:rPr>
                 <w:rFonts w:ascii="Times New Roman" w:eastAsia="Times New Roman" w:hAnsi="Times New Roman" w:cs="Times New Roman"/>
               </w:rPr>
-              <w:t>PB16</w:t>
+              <w:t>PB17</w:t>
             </w:r>
           </w:p>
         </w:tc>
@@ -8751,6 +9011,12 @@
                 <w:rFonts w:ascii="Times New Roman" w:hAnsi="Times New Roman" w:cs="Times New Roman"/>
               </w:rPr>
             </w:pPr>
+            <w:r>
+              <w:rPr>
+                <w:rFonts w:ascii="Times New Roman" w:hAnsi="Times New Roman" w:cs="Times New Roman"/>
+              </w:rPr>
+              <w:t>H</w:t>
+            </w:r>
             <w:r>
               <w:rPr>
                 <w:rFonts w:ascii="Times New Roman" w:hAnsi="Times New Roman" w:cs="Times New Roman"/>
@@ -8811,7 +9077,7 @@
               <w:rPr>
                 <w:rFonts w:ascii="Times New Roman" w:eastAsia="Times New Roman" w:hAnsi="Times New Roman" w:cs="Times New Roman"/>
               </w:rPr>
-              <w:t>PB17</w:t>
+              <w:t>PB18</w:t>
             </w:r>
           </w:p>
         </w:tc>
@@ -8920,6 +9186,12 @@
                 <w:rFonts w:ascii="Times New Roman" w:hAnsi="Times New Roman" w:cs="Times New Roman"/>
               </w:rPr>
             </w:pPr>
+            <w:r>
+              <w:rPr>
+                <w:rFonts w:ascii="Times New Roman" w:hAnsi="Times New Roman" w:cs="Times New Roman"/>
+              </w:rPr>
+              <w:t>H</w:t>
+            </w:r>
             <w:r>
               <w:rPr>
                 <w:rFonts w:ascii="Times New Roman" w:hAnsi="Times New Roman" w:cs="Times New Roman"/>
@@ -8980,7 +9252,7 @@
               <w:rPr>
                 <w:rFonts w:ascii="Times New Roman" w:eastAsia="Times New Roman" w:hAnsi="Times New Roman" w:cs="Times New Roman"/>
               </w:rPr>
-              <w:t>PB18</w:t>
+              <w:t>PB19</w:t>
             </w:r>
           </w:p>
         </w:tc>
@@ -9094,6 +9366,12 @@
                 <w:rFonts w:ascii="Times New Roman" w:hAnsi="Times New Roman" w:cs="Times New Roman"/>
               </w:rPr>
               <w:br/>
+            </w:r>
+            <w:r>
+              <w:rPr>
+                <w:rFonts w:ascii="Times New Roman" w:hAnsi="Times New Roman" w:cs="Times New Roman"/>
+              </w:rPr>
+              <w:t>H</w:t>
             </w:r>
           </w:p>
         </w:tc>
@@ -9149,7 +9427,7 @@
               <w:rPr>
                 <w:rFonts w:ascii="Times New Roman" w:eastAsia="Times New Roman" w:hAnsi="Times New Roman" w:cs="Times New Roman"/>
               </w:rPr>
-              <w:t>PB19</w:t>
+              <w:t>PB20</w:t>
             </w:r>
           </w:p>
         </w:tc>
@@ -9258,6 +9536,12 @@
                 <w:rFonts w:ascii="Times New Roman" w:hAnsi="Times New Roman" w:cs="Times New Roman"/>
               </w:rPr>
             </w:pPr>
+            <w:r>
+              <w:rPr>
+                <w:rFonts w:ascii="Times New Roman" w:hAnsi="Times New Roman" w:cs="Times New Roman"/>
+              </w:rPr>
+              <w:t>H</w:t>
+            </w:r>
             <w:r>
               <w:rPr>
                 <w:rFonts w:ascii="Times New Roman" w:hAnsi="Times New Roman" w:cs="Times New Roman"/>
@@ -9316,9 +9600,9 @@
             </w:pPr>
             <w:r>
               <w:rPr>
-                <w:rFonts w:ascii="Times New Roman" w:eastAsia="Times New Roman" w:hAnsi="Times New Roman" w:cs="Times New Roman"/>
-              </w:rPr>
-              <w:t>PB20</w:t>
+                <w:rFonts w:ascii="Times New Roman" w:hAnsi="Times New Roman" w:cs="Times New Roman"/>
+              </w:rPr>
+              <w:t>PB21</w:t>
             </w:r>
           </w:p>
         </w:tc>
@@ -9427,6 +9711,12 @@
                 <w:rFonts w:ascii="Times New Roman" w:hAnsi="Times New Roman" w:cs="Times New Roman"/>
               </w:rPr>
             </w:pPr>
+            <w:r>
+              <w:rPr>
+                <w:rFonts w:ascii="Times New Roman" w:hAnsi="Times New Roman" w:cs="Times New Roman"/>
+              </w:rPr>
+              <w:t>H</w:t>
+            </w:r>
             <w:r>
               <w:rPr>
                 <w:rFonts w:ascii="Times New Roman" w:hAnsi="Times New Roman" w:cs="Times New Roman"/>
@@ -9695,6 +9985,7 @@
               <w:rPr>
                 <w:rFonts w:ascii="Times New Roman" w:eastAsia="Times New Roman" w:hAnsi="Times New Roman" w:cs="Times New Roman"/>
               </w:rPr>
+              <w:lastRenderedPageBreak/>
               <w:t>PB01</w:t>
             </w:r>
           </w:p>
@@ -9774,6 +10065,12 @@
                 <w:rFonts w:ascii="Times New Roman" w:hAnsi="Times New Roman" w:cs="Times New Roman"/>
               </w:rPr>
             </w:pPr>
+            <w:r>
+              <w:rPr>
+                <w:rFonts w:ascii="Times New Roman" w:hAnsi="Times New Roman" w:cs="Times New Roman"/>
+              </w:rPr>
+              <w:t>H</w:t>
+            </w:r>
             <w:r>
               <w:rPr>
                 <w:rFonts w:ascii="Times New Roman" w:hAnsi="Times New Roman" w:cs="Times New Roman"/>
@@ -9834,7 +10131,6 @@
               <w:rPr>
                 <w:rFonts w:ascii="Times New Roman" w:eastAsia="Times New Roman" w:hAnsi="Times New Roman" w:cs="Times New Roman"/>
               </w:rPr>
-              <w:lastRenderedPageBreak/>
               <w:t>PB02</w:t>
             </w:r>
           </w:p>
@@ -9914,6 +10210,12 @@
                 <w:rFonts w:ascii="Times New Roman" w:hAnsi="Times New Roman" w:cs="Times New Roman"/>
               </w:rPr>
             </w:pPr>
+            <w:r>
+              <w:rPr>
+                <w:rFonts w:ascii="Times New Roman" w:hAnsi="Times New Roman" w:cs="Times New Roman"/>
+              </w:rPr>
+              <w:t>H</w:t>
+            </w:r>
             <w:r>
               <w:rPr>
                 <w:rFonts w:ascii="Times New Roman" w:hAnsi="Times New Roman" w:cs="Times New Roman"/>
@@ -10057,6 +10359,12 @@
               <w:rPr>
                 <w:rFonts w:ascii="Times New Roman" w:hAnsi="Times New Roman" w:cs="Times New Roman"/>
               </w:rPr>
+              <w:t>H</w:t>
+            </w:r>
+            <w:r>
+              <w:rPr>
+                <w:rFonts w:ascii="Times New Roman" w:hAnsi="Times New Roman" w:cs="Times New Roman"/>
+              </w:rPr>
               <w:br/>
             </w:r>
           </w:p>
@@ -10196,6 +10504,12 @@
               <w:rPr>
                 <w:rFonts w:ascii="Times New Roman" w:hAnsi="Times New Roman" w:cs="Times New Roman"/>
               </w:rPr>
+              <w:t>H</w:t>
+            </w:r>
+            <w:r>
+              <w:rPr>
+                <w:rFonts w:ascii="Times New Roman" w:hAnsi="Times New Roman" w:cs="Times New Roman"/>
+              </w:rPr>
               <w:br/>
             </w:r>
           </w:p>
@@ -10335,6 +10649,12 @@
               <w:rPr>
                 <w:rFonts w:ascii="Times New Roman" w:hAnsi="Times New Roman" w:cs="Times New Roman"/>
               </w:rPr>
+              <w:t>H</w:t>
+            </w:r>
+            <w:r>
+              <w:rPr>
+                <w:rFonts w:ascii="Times New Roman" w:hAnsi="Times New Roman" w:cs="Times New Roman"/>
+              </w:rPr>
               <w:br/>
             </w:r>
           </w:p>
@@ -10475,6 +10795,12 @@
               <w:rPr>
                 <w:rFonts w:ascii="Times New Roman" w:hAnsi="Times New Roman" w:cs="Times New Roman"/>
               </w:rPr>
+              <w:t>H</w:t>
+            </w:r>
+            <w:r>
+              <w:rPr>
+                <w:rFonts w:ascii="Times New Roman" w:hAnsi="Times New Roman" w:cs="Times New Roman"/>
+              </w:rPr>
               <w:br/>
             </w:r>
           </w:p>
@@ -10661,6 +10987,12 @@
               <w:rPr>
                 <w:rFonts w:ascii="Times New Roman" w:hAnsi="Times New Roman" w:cs="Times New Roman"/>
               </w:rPr>
+              <w:t>H</w:t>
+            </w:r>
+            <w:r>
+              <w:rPr>
+                <w:rFonts w:ascii="Times New Roman" w:hAnsi="Times New Roman" w:cs="Times New Roman"/>
+              </w:rPr>
               <w:br/>
             </w:r>
           </w:p>
@@ -10800,6 +11132,12 @@
               <w:rPr>
                 <w:rFonts w:ascii="Times New Roman" w:hAnsi="Times New Roman" w:cs="Times New Roman"/>
               </w:rPr>
+              <w:t>H</w:t>
+            </w:r>
+            <w:r>
+              <w:rPr>
+                <w:rFonts w:ascii="Times New Roman" w:hAnsi="Times New Roman" w:cs="Times New Roman"/>
+              </w:rPr>
               <w:br/>
             </w:r>
           </w:p>
@@ -10940,6 +11278,12 @@
               <w:rPr>
                 <w:rFonts w:ascii="Times New Roman" w:hAnsi="Times New Roman" w:cs="Times New Roman"/>
               </w:rPr>
+              <w:t>L</w:t>
+            </w:r>
+            <w:r>
+              <w:rPr>
+                <w:rFonts w:ascii="Times New Roman" w:hAnsi="Times New Roman" w:cs="Times New Roman"/>
+              </w:rPr>
               <w:br/>
             </w:r>
           </w:p>
@@ -10996,6 +11340,7 @@
               <w:rPr>
                 <w:rFonts w:ascii="Times New Roman" w:eastAsia="Times New Roman" w:hAnsi="Times New Roman" w:cs="Times New Roman"/>
               </w:rPr>
+              <w:lastRenderedPageBreak/>
               <w:t>PB10</w:t>
             </w:r>
           </w:p>
@@ -11066,7 +11411,6 @@
               <w:rPr>
                 <w:rFonts w:ascii="Times New Roman" w:hAnsi="Times New Roman" w:cs="Times New Roman"/>
               </w:rPr>
-              <w:lastRenderedPageBreak/>
               <w:br/>
             </w:r>
           </w:p>
@@ -11093,7 +11437,12 @@
               <w:rPr>
                 <w:rFonts w:ascii="Times New Roman" w:hAnsi="Times New Roman" w:cs="Times New Roman"/>
               </w:rPr>
-              <w:lastRenderedPageBreak/>
+              <w:t>H</w:t>
+            </w:r>
+            <w:r>
+              <w:rPr>
+                <w:rFonts w:ascii="Times New Roman" w:hAnsi="Times New Roman" w:cs="Times New Roman"/>
+              </w:rPr>
               <w:br/>
             </w:r>
           </w:p>
@@ -12567,6 +12916,10 @@
 </file>
 
 <file path=customXml/item1.xml><?xml version="1.0" encoding="utf-8"?>
+<b:Sources xmlns:b="http://schemas.openxmlformats.org/officeDocument/2006/bibliography" xmlns="http://schemas.openxmlformats.org/officeDocument/2006/bibliography" SelectedStyle="\IEEE2006OfficeOnline.xsl" StyleName="IEEE" Version="2006"/>
+</file>
+
+<file path=customXml/item2.xml><?xml version="1.0" encoding="utf-8"?>
 <ct:contentTypeSchema xmlns:ct="http://schemas.microsoft.com/office/2006/metadata/contentType" xmlns:ma="http://schemas.microsoft.com/office/2006/metadata/properties/metaAttributes" ct:_="" ma:_="" ma:contentTypeName="Document" ma:contentTypeID="0x010100E900EF4DEF7FB1409C6C80E8EA3AD26C" ma:contentTypeVersion="5" ma:contentTypeDescription="Create a new document." ma:contentTypeScope="" ma:versionID="c5e90725ec09ccf17d45ad81b02e0cea">
   <xsd:schema xmlns:xsd="http://www.w3.org/2001/XMLSchema" xmlns:xs="http://www.w3.org/2001/XMLSchema" xmlns:p="http://schemas.microsoft.com/office/2006/metadata/properties" xmlns:ns2="bbc31cbe-8c7f-4acb-9113-2820bd2d8bbf" targetNamespace="http://schemas.microsoft.com/office/2006/metadata/properties" ma:root="true" ma:fieldsID="3288e4cee5b7359c0bc826321143a18f" ns2:_="">
     <xsd:import namespace="bbc31cbe-8c7f-4acb-9113-2820bd2d8bbf"/>
@@ -12716,11 +13069,13 @@
 </ct:contentTypeSchema>
 </file>
 
-<file path=customXml/item2.xml><?xml version="1.0" encoding="utf-8"?>
-<b:Sources xmlns:b="http://schemas.openxmlformats.org/officeDocument/2006/bibliography" xmlns="http://schemas.openxmlformats.org/officeDocument/2006/bibliography" SelectedStyle="\IEEE2006OfficeOnline.xsl" StyleName="IEEE" Version="2006"/>
+<file path=customXml/item3.xml><?xml version="1.0" encoding="utf-8"?>
+<p:properties xmlns:p="http://schemas.microsoft.com/office/2006/metadata/properties" xmlns:xsi="http://www.w3.org/2001/XMLSchema-instance" xmlns:pc="http://schemas.microsoft.com/office/infopath/2007/PartnerControls">
+  <documentManagement/>
+</p:properties>
 </file>
 
-<file path=customXml/item3.xml><?xml version="1.0" encoding="utf-8"?>
+<file path=customXml/item4.xml><?xml version="1.0" encoding="utf-8"?>
 <?mso-contentType ?>
 <FormTemplates xmlns="http://schemas.microsoft.com/sharepoint/v3/contenttype/forms">
   <Display>DocumentLibraryForm</Display>
@@ -12729,13 +13084,15 @@
 </FormTemplates>
 </file>
 
-<file path=customXml/item4.xml><?xml version="1.0" encoding="utf-8"?>
-<p:properties xmlns:p="http://schemas.microsoft.com/office/2006/metadata/properties" xmlns:xsi="http://www.w3.org/2001/XMLSchema-instance" xmlns:pc="http://schemas.microsoft.com/office/infopath/2007/PartnerControls">
-  <documentManagement/>
-</p:properties>
+<file path=customXml/itemProps1.xml><?xml version="1.0" encoding="utf-8"?>
+<ds:datastoreItem xmlns:ds="http://schemas.openxmlformats.org/officeDocument/2006/customXml" ds:itemID="{C64F660D-6068-4E38-B072-07BB2021B926}">
+  <ds:schemaRefs>
+    <ds:schemaRef ds:uri="http://schemas.openxmlformats.org/officeDocument/2006/bibliography"/>
+  </ds:schemaRefs>
+</ds:datastoreItem>
 </file>
 
-<file path=customXml/itemProps1.xml><?xml version="1.0" encoding="utf-8"?>
+<file path=customXml/itemProps2.xml><?xml version="1.0" encoding="utf-8"?>
 <ds:datastoreItem xmlns:ds="http://schemas.openxmlformats.org/officeDocument/2006/customXml" ds:itemID="{8DEEF710-6E2A-4DBE-A993-4BA1841BAAD9}">
   <ds:schemaRefs>
     <ds:schemaRef ds:uri="http://schemas.microsoft.com/office/2006/metadata/contentType"/>
@@ -12753,27 +13110,19 @@
 </ds:datastoreItem>
 </file>
 
-<file path=customXml/itemProps2.xml><?xml version="1.0" encoding="utf-8"?>
-<ds:datastoreItem xmlns:ds="http://schemas.openxmlformats.org/officeDocument/2006/customXml" ds:itemID="{C64F660D-6068-4E38-B072-07BB2021B926}">
-  <ds:schemaRefs>
-    <ds:schemaRef ds:uri="http://schemas.openxmlformats.org/officeDocument/2006/bibliography"/>
-  </ds:schemaRefs>
-</ds:datastoreItem>
-</file>
-
 <file path=customXml/itemProps3.xml><?xml version="1.0" encoding="utf-8"?>
-<ds:datastoreItem xmlns:ds="http://schemas.openxmlformats.org/officeDocument/2006/customXml" ds:itemID="{7567A1F7-0724-45A2-BEAA-FA0CF31B921A}">
-  <ds:schemaRefs>
-    <ds:schemaRef ds:uri="http://schemas.microsoft.com/sharepoint/v3/contenttype/forms"/>
-  </ds:schemaRefs>
-</ds:datastoreItem>
-</file>
-
-<file path=customXml/itemProps4.xml><?xml version="1.0" encoding="utf-8"?>
 <ds:datastoreItem xmlns:ds="http://schemas.openxmlformats.org/officeDocument/2006/customXml" ds:itemID="{1008D8A1-070F-44C4-8523-B10D2C9D06D1}">
   <ds:schemaRefs>
     <ds:schemaRef ds:uri="http://schemas.microsoft.com/office/2006/metadata/properties"/>
     <ds:schemaRef ds:uri="http://schemas.microsoft.com/office/infopath/2007/PartnerControls"/>
   </ds:schemaRefs>
 </ds:datastoreItem>
+</file>
+
+<file path=customXml/itemProps4.xml><?xml version="1.0" encoding="utf-8"?>
+<ds:datastoreItem xmlns:ds="http://schemas.openxmlformats.org/officeDocument/2006/customXml" ds:itemID="{7567A1F7-0724-45A2-BEAA-FA0CF31B921A}">
+  <ds:schemaRefs>
+    <ds:schemaRef ds:uri="http://schemas.microsoft.com/sharepoint/v3/contenttype/forms"/>
+  </ds:schemaRefs>
+</ds:datastoreItem>
 </file>
</xml_diff>